<commit_message>
saveas processing is ready; merging to develop
</commit_message>
<xml_diff>
--- a/templates/template 0.7.docx
+++ b/templates/template 0.7.docx
@@ -41,14 +41,27 @@
             <w:gridSpan w:val="3"/>
           </w:tcPr>
           <w:p>
-            <w:fldSimple w:instr=" MERGEFIELD student ">
-              <w:r>
-                <w:rPr>
-                  <w:noProof/>
-                </w:rPr>
-                <w:t>«student»</w:t>
-              </w:r>
-            </w:fldSimple>
+            <w:r>
+              <w:fldChar w:fldCharType="begin"/>
+            </w:r>
+            <w:r>
+              <w:instrText xml:space="preserve"> MERGEFIELD student </w:instrText>
+            </w:r>
+            <w:r>
+              <w:fldChar w:fldCharType="separate"/>
+            </w:r>
+            <w:r>
+              <w:rPr>
+                <w:noProof/>
+              </w:rPr>
+              <w:t>«student»</w:t>
+            </w:r>
+            <w:r>
+              <w:rPr>
+                <w:noProof/>
+              </w:rPr>
+              <w:fldChar w:fldCharType="end"/>
+            </w:r>
           </w:p>
         </w:tc>
       </w:tr>
@@ -79,14 +92,27 @@
             <w:gridSpan w:val="3"/>
           </w:tcPr>
           <w:p>
-            <w:fldSimple w:instr=" MERGEFIELD bedrijf ">
-              <w:r>
-                <w:rPr>
-                  <w:noProof/>
-                </w:rPr>
-                <w:t>«bedrijf»</w:t>
-              </w:r>
-            </w:fldSimple>
+            <w:r>
+              <w:fldChar w:fldCharType="begin"/>
+            </w:r>
+            <w:r>
+              <w:instrText xml:space="preserve"> MERGEFIELD bedrijf </w:instrText>
+            </w:r>
+            <w:r>
+              <w:fldChar w:fldCharType="separate"/>
+            </w:r>
+            <w:r>
+              <w:rPr>
+                <w:noProof/>
+              </w:rPr>
+              <w:t>«bedrijf»</w:t>
+            </w:r>
+            <w:r>
+              <w:rPr>
+                <w:noProof/>
+              </w:rPr>
+              <w:fldChar w:fldCharType="end"/>
+            </w:r>
           </w:p>
         </w:tc>
       </w:tr>
@@ -117,14 +143,27 @@
             <w:gridSpan w:val="3"/>
           </w:tcPr>
           <w:p>
-            <w:fldSimple w:instr=" MERGEFIELD titel ">
-              <w:r>
-                <w:rPr>
-                  <w:noProof/>
-                </w:rPr>
-                <w:t>«titel»</w:t>
-              </w:r>
-            </w:fldSimple>
+            <w:r>
+              <w:fldChar w:fldCharType="begin"/>
+            </w:r>
+            <w:r>
+              <w:instrText xml:space="preserve"> MERGEFIELD titel </w:instrText>
+            </w:r>
+            <w:r>
+              <w:fldChar w:fldCharType="separate"/>
+            </w:r>
+            <w:r>
+              <w:rPr>
+                <w:noProof/>
+              </w:rPr>
+              <w:t>«titel»</w:t>
+            </w:r>
+            <w:r>
+              <w:rPr>
+                <w:noProof/>
+              </w:rPr>
+              <w:fldChar w:fldCharType="end"/>
+            </w:r>
           </w:p>
         </w:tc>
       </w:tr>
@@ -154,14 +193,27 @@
             <w:tcW w:w="3261" w:type="dxa"/>
           </w:tcPr>
           <w:p>
-            <w:fldSimple w:instr=" MERGEFIELD datum ">
-              <w:r>
-                <w:rPr>
-                  <w:noProof/>
-                </w:rPr>
-                <w:t>«datum»</w:t>
-              </w:r>
-            </w:fldSimple>
+            <w:r>
+              <w:fldChar w:fldCharType="begin"/>
+            </w:r>
+            <w:r>
+              <w:instrText xml:space="preserve"> MERGEFIELD datum </w:instrText>
+            </w:r>
+            <w:r>
+              <w:fldChar w:fldCharType="separate"/>
+            </w:r>
+            <w:r>
+              <w:rPr>
+                <w:noProof/>
+              </w:rPr>
+              <w:t>«datum»</w:t>
+            </w:r>
+            <w:r>
+              <w:rPr>
+                <w:noProof/>
+              </w:rPr>
+              <w:fldChar w:fldCharType="end"/>
+            </w:r>
           </w:p>
         </w:tc>
         <w:tc>
@@ -190,14 +242,27 @@
             <w:tcW w:w="5670" w:type="dxa"/>
           </w:tcPr>
           <w:p>
-            <w:fldSimple w:instr=" MERGEFIELD versie ">
-              <w:r>
-                <w:rPr>
-                  <w:noProof/>
-                </w:rPr>
-                <w:t>«versie»</w:t>
-              </w:r>
-            </w:fldSimple>
+            <w:r>
+              <w:fldChar w:fldCharType="begin"/>
+            </w:r>
+            <w:r>
+              <w:instrText xml:space="preserve"> MERGEFIELD versie </w:instrText>
+            </w:r>
+            <w:r>
+              <w:fldChar w:fldCharType="separate"/>
+            </w:r>
+            <w:r>
+              <w:rPr>
+                <w:noProof/>
+              </w:rPr>
+              <w:t>«versie»</w:t>
+            </w:r>
+            <w:r>
+              <w:rPr>
+                <w:noProof/>
+              </w:rPr>
+              <w:fldChar w:fldCharType="end"/>
+            </w:r>
           </w:p>
         </w:tc>
       </w:tr>
@@ -614,27 +679,7 @@
                 <w:sz w:val="20"/>
                 <w:szCs w:val="20"/>
               </w:rPr>
-              <w:t xml:space="preserve">De bedrijfsbegeleider heeft minimaal HBO </w:t>
-            </w:r>
-            <w:proofErr w:type="spellStart"/>
-            <w:r>
-              <w:rPr>
-                <w:b w:val="0"/>
-                <w:bCs w:val="0"/>
-                <w:sz w:val="20"/>
-                <w:szCs w:val="20"/>
-              </w:rPr>
-              <w:t>werk-en</w:t>
-            </w:r>
-            <w:proofErr w:type="spellEnd"/>
-            <w:r>
-              <w:rPr>
-                <w:b w:val="0"/>
-                <w:bCs w:val="0"/>
-                <w:sz w:val="20"/>
-                <w:szCs w:val="20"/>
-              </w:rPr>
-              <w:t xml:space="preserve"> denkniveau</w:t>
+              <w:t>De bedrijfsbegeleider heeft minimaal HBO werk-en denkniveau</w:t>
             </w:r>
           </w:p>
           <w:p>
@@ -1004,7 +1049,6 @@
                 <w:szCs w:val="20"/>
               </w:rPr>
             </w:pPr>
-            <w:proofErr w:type="spellStart"/>
             <w:r>
               <w:rPr>
                 <w:rFonts w:cstheme="minorHAnsi"/>
@@ -1015,7 +1059,6 @@
               </w:rPr>
               <w:t>Manage&amp;Control</w:t>
             </w:r>
-            <w:proofErr w:type="spellEnd"/>
           </w:p>
           <w:p>
             <w:pPr>
@@ -1354,29 +1397,7 @@
                 <w:sz w:val="20"/>
                 <w:szCs w:val="20"/>
               </w:rPr>
-              <w:t xml:space="preserve">Een </w:t>
-            </w:r>
-            <w:proofErr w:type="spellStart"/>
-            <w:r>
-              <w:rPr>
-                <w:rFonts w:cstheme="minorHAnsi"/>
-                <w:b w:val="0"/>
-                <w:bCs w:val="0"/>
-                <w:sz w:val="20"/>
-                <w:szCs w:val="20"/>
-              </w:rPr>
-              <w:t>Proof</w:t>
-            </w:r>
-            <w:proofErr w:type="spellEnd"/>
-            <w:r>
-              <w:rPr>
-                <w:rFonts w:cstheme="minorHAnsi"/>
-                <w:b w:val="0"/>
-                <w:bCs w:val="0"/>
-                <w:sz w:val="20"/>
-                <w:szCs w:val="20"/>
-              </w:rPr>
-              <w:t xml:space="preserve"> of Concept kan voldoende complex zijn mits het onderzoek en het ontwerp zich richt op een groter (complexer) systeem wat in een later stadium kan worden uitgebouwd.</w:t>
+              <w:t>Een Proof of Concept kan voldoende complex zijn mits het onderzoek en het ontwerp zich richt op een groter (complexer) systeem wat in een later stadium kan worden uitgebouwd.</w:t>
             </w:r>
           </w:p>
         </w:tc>
@@ -1542,8 +1563,12 @@
     </w:tbl>
     <w:p/>
     <w:sectPr>
-      <w:headerReference w:type="default" r:id="rId7"/>
-      <w:footerReference w:type="default" r:id="rId8"/>
+      <w:headerReference w:type="even" r:id="rId7"/>
+      <w:headerReference w:type="default" r:id="rId8"/>
+      <w:footerReference w:type="even" r:id="rId9"/>
+      <w:footerReference w:type="default" r:id="rId10"/>
+      <w:headerReference w:type="first" r:id="rId11"/>
+      <w:footerReference w:type="first" r:id="rId12"/>
       <w:pgSz w:w="16838" w:h="11906" w:orient="landscape"/>
       <w:pgMar w:top="1440" w:right="1080" w:bottom="1440" w:left="1080" w:header="708" w:footer="708" w:gutter="0"/>
       <w:cols w:space="708"/>
@@ -1584,6 +1609,16 @@
     <w:pPr>
       <w:pStyle w:val="Footer"/>
     </w:pPr>
+  </w:p>
+</w:ftr>
+</file>
+
+<file path=word/footer2.xml><?xml version="1.0" encoding="utf-8"?>
+<w:ftr xmlns:wpc="http://schemas.microsoft.com/office/word/2010/wordprocessingCanvas" xmlns:cx="http://schemas.microsoft.com/office/drawing/2014/chartex" xmlns:cx1="http://schemas.microsoft.com/office/drawing/2015/9/8/chartex" xmlns:cx2="http://schemas.microsoft.com/office/drawing/2015/10/21/chartex" xmlns:cx3="http://schemas.microsoft.com/office/drawing/2016/5/9/chartex" xmlns:cx4="http://schemas.microsoft.com/office/drawing/2016/5/10/chartex" xmlns:cx5="http://schemas.microsoft.com/office/drawing/2016/5/11/chartex" xmlns:cx6="http://schemas.microsoft.com/office/drawing/2016/5/12/chartex" xmlns:cx7="http://schemas.microsoft.com/office/drawing/2016/5/13/chartex" xmlns:cx8="http://schemas.microsoft.com/office/drawing/2016/5/14/chartex" xmlns:mc="http://schemas.openxmlformats.org/markup-compatibility/2006" xmlns:aink="http://schemas.microsoft.com/office/drawing/2016/ink" xmlns:am3d="http://schemas.microsoft.com/office/drawing/2017/model3d" xmlns:o="urn:schemas-microsoft-com:office:office" xmlns:oel="http://schemas.microsoft.com/office/2019/extlst" xmlns:r="http://schemas.openxmlformats.org/officeDocument/2006/relationships" xmlns:m="http://schemas.openxmlformats.org/officeDocument/2006/math" xmlns:v="urn:schemas-microsoft-com:vml" xmlns:wp14="http://schemas.microsoft.com/office/word/2010/wordprocessingDrawing" xmlns:wp="http://schemas.openxmlformats.org/drawingml/2006/wordprocessingDrawing" xmlns:w10="urn:schemas-microsoft-com:office:word" xmlns:w="http://schemas.openxmlformats.org/wordprocessingml/2006/main" xmlns:w14="http://schemas.microsoft.com/office/word/2010/wordml" xmlns:w15="http://schemas.microsoft.com/office/word/2012/wordml" xmlns:w16cex="http://schemas.microsoft.com/office/word/2018/wordml/cex" xmlns:w16cid="http://schemas.microsoft.com/office/word/2016/wordml/cid" xmlns:w16="http://schemas.microsoft.com/office/word/2018/wordml" xmlns:w16sdtdh="http://schemas.microsoft.com/office/word/2020/wordml/sdtdatahash" xmlns:w16se="http://schemas.microsoft.com/office/word/2015/wordml/symex" xmlns:wpg="http://schemas.microsoft.com/office/word/2010/wordprocessingGroup" xmlns:wpi="http://schemas.microsoft.com/office/word/2010/wordprocessingInk" xmlns:wne="http://schemas.microsoft.com/office/word/2006/wordml" xmlns:wps="http://schemas.microsoft.com/office/word/2010/wordprocessingShape" mc:Ignorable="w14 w15 w16se w16cid w16 w16cex w16sdtdh wp14">
+  <w:p>
+    <w:pPr>
+      <w:pStyle w:val="Footer"/>
+    </w:pPr>
     <w:r>
       <w:rPr>
         <w:sz w:val="18"/>
@@ -1596,7 +1631,7 @@
         <w:sz w:val="18"/>
         <w:szCs w:val="18"/>
       </w:rPr>
-      <w:t>5</w:t>
+      <w:t>7</w:t>
     </w:r>
     <w:r>
       <w:tab/>
@@ -1625,27 +1660,24 @@
     <w:r>
       <w:t>/</w:t>
     </w:r>
-    <w:r>
-      <w:fldChar w:fldCharType="begin"/>
-    </w:r>
-    <w:r>
-      <w:instrText xml:space="preserve"> NUMPAGES   \* MERGEFORMAT </w:instrText>
-    </w:r>
-    <w:r>
-      <w:fldChar w:fldCharType="separate"/>
-    </w:r>
-    <w:r>
-      <w:rPr>
-        <w:noProof/>
-      </w:rPr>
-      <w:t>2</w:t>
-    </w:r>
-    <w:r>
-      <w:rPr>
-        <w:noProof/>
-      </w:rPr>
-      <w:fldChar w:fldCharType="end"/>
-    </w:r>
+    <w:fldSimple w:instr=" NUMPAGES   \* MERGEFORMAT ">
+      <w:r>
+        <w:rPr>
+          <w:noProof/>
+        </w:rPr>
+        <w:t>2</w:t>
+      </w:r>
+    </w:fldSimple>
+  </w:p>
+</w:ftr>
+</file>
+
+<file path=word/footer3.xml><?xml version="1.0" encoding="utf-8"?>
+<w:ftr xmlns:wpc="http://schemas.microsoft.com/office/word/2010/wordprocessingCanvas" xmlns:cx="http://schemas.microsoft.com/office/drawing/2014/chartex" xmlns:cx1="http://schemas.microsoft.com/office/drawing/2015/9/8/chartex" xmlns:cx2="http://schemas.microsoft.com/office/drawing/2015/10/21/chartex" xmlns:cx3="http://schemas.microsoft.com/office/drawing/2016/5/9/chartex" xmlns:cx4="http://schemas.microsoft.com/office/drawing/2016/5/10/chartex" xmlns:cx5="http://schemas.microsoft.com/office/drawing/2016/5/11/chartex" xmlns:cx6="http://schemas.microsoft.com/office/drawing/2016/5/12/chartex" xmlns:cx7="http://schemas.microsoft.com/office/drawing/2016/5/13/chartex" xmlns:cx8="http://schemas.microsoft.com/office/drawing/2016/5/14/chartex" xmlns:mc="http://schemas.openxmlformats.org/markup-compatibility/2006" xmlns:aink="http://schemas.microsoft.com/office/drawing/2016/ink" xmlns:am3d="http://schemas.microsoft.com/office/drawing/2017/model3d" xmlns:o="urn:schemas-microsoft-com:office:office" xmlns:oel="http://schemas.microsoft.com/office/2019/extlst" xmlns:r="http://schemas.openxmlformats.org/officeDocument/2006/relationships" xmlns:m="http://schemas.openxmlformats.org/officeDocument/2006/math" xmlns:v="urn:schemas-microsoft-com:vml" xmlns:wp14="http://schemas.microsoft.com/office/word/2010/wordprocessingDrawing" xmlns:wp="http://schemas.openxmlformats.org/drawingml/2006/wordprocessingDrawing" xmlns:w10="urn:schemas-microsoft-com:office:word" xmlns:w="http://schemas.openxmlformats.org/wordprocessingml/2006/main" xmlns:w14="http://schemas.microsoft.com/office/word/2010/wordml" xmlns:w15="http://schemas.microsoft.com/office/word/2012/wordml" xmlns:w16cex="http://schemas.microsoft.com/office/word/2018/wordml/cex" xmlns:w16cid="http://schemas.microsoft.com/office/word/2016/wordml/cid" xmlns:w16="http://schemas.microsoft.com/office/word/2018/wordml" xmlns:w16sdtdh="http://schemas.microsoft.com/office/word/2020/wordml/sdtdatahash" xmlns:w16se="http://schemas.microsoft.com/office/word/2015/wordml/symex" xmlns:wpg="http://schemas.microsoft.com/office/word/2010/wordprocessingGroup" xmlns:wpi="http://schemas.microsoft.com/office/word/2010/wordprocessingInk" xmlns:wne="http://schemas.microsoft.com/office/word/2006/wordml" xmlns:wps="http://schemas.microsoft.com/office/word/2010/wordprocessingShape" mc:Ignorable="w14 w15 w16se w16cid w16 w16cex w16sdtdh wp14">
+  <w:p>
+    <w:pPr>
+      <w:pStyle w:val="Footer"/>
+    </w:pPr>
   </w:p>
 </w:ftr>
 </file>
@@ -1681,9 +1713,29 @@
     <w:pPr>
       <w:pStyle w:val="Header"/>
     </w:pPr>
+  </w:p>
+</w:hdr>
+</file>
+
+<file path=word/header2.xml><?xml version="1.0" encoding="utf-8"?>
+<w:hdr xmlns:wpc="http://schemas.microsoft.com/office/word/2010/wordprocessingCanvas" xmlns:cx="http://schemas.microsoft.com/office/drawing/2014/chartex" xmlns:cx1="http://schemas.microsoft.com/office/drawing/2015/9/8/chartex" xmlns:cx2="http://schemas.microsoft.com/office/drawing/2015/10/21/chartex" xmlns:cx3="http://schemas.microsoft.com/office/drawing/2016/5/9/chartex" xmlns:cx4="http://schemas.microsoft.com/office/drawing/2016/5/10/chartex" xmlns:cx5="http://schemas.microsoft.com/office/drawing/2016/5/11/chartex" xmlns:cx6="http://schemas.microsoft.com/office/drawing/2016/5/12/chartex" xmlns:cx7="http://schemas.microsoft.com/office/drawing/2016/5/13/chartex" xmlns:cx8="http://schemas.microsoft.com/office/drawing/2016/5/14/chartex" xmlns:mc="http://schemas.openxmlformats.org/markup-compatibility/2006" xmlns:aink="http://schemas.microsoft.com/office/drawing/2016/ink" xmlns:am3d="http://schemas.microsoft.com/office/drawing/2017/model3d" xmlns:o="urn:schemas-microsoft-com:office:office" xmlns:oel="http://schemas.microsoft.com/office/2019/extlst" xmlns:r="http://schemas.openxmlformats.org/officeDocument/2006/relationships" xmlns:m="http://schemas.openxmlformats.org/officeDocument/2006/math" xmlns:v="urn:schemas-microsoft-com:vml" xmlns:wp14="http://schemas.microsoft.com/office/word/2010/wordprocessingDrawing" xmlns:wp="http://schemas.openxmlformats.org/drawingml/2006/wordprocessingDrawing" xmlns:w10="urn:schemas-microsoft-com:office:word" xmlns:w="http://schemas.openxmlformats.org/wordprocessingml/2006/main" xmlns:w14="http://schemas.microsoft.com/office/word/2010/wordml" xmlns:w15="http://schemas.microsoft.com/office/word/2012/wordml" xmlns:w16cex="http://schemas.microsoft.com/office/word/2018/wordml/cex" xmlns:w16cid="http://schemas.microsoft.com/office/word/2016/wordml/cid" xmlns:w16="http://schemas.microsoft.com/office/word/2018/wordml" xmlns:w16sdtdh="http://schemas.microsoft.com/office/word/2020/wordml/sdtdatahash" xmlns:w16se="http://schemas.microsoft.com/office/word/2015/wordml/symex" xmlns:wpg="http://schemas.microsoft.com/office/word/2010/wordprocessingGroup" xmlns:wpi="http://schemas.microsoft.com/office/word/2010/wordprocessingInk" xmlns:wne="http://schemas.microsoft.com/office/word/2006/wordml" xmlns:wps="http://schemas.microsoft.com/office/word/2010/wordprocessingShape" mc:Ignorable="w14 w15 w16se w16cid w16 w16cex w16sdtdh wp14">
+  <w:p>
+    <w:pPr>
+      <w:pStyle w:val="Header"/>
+    </w:pPr>
     <w:r>
       <w:t>HBO-ICT: Beoordelingsformulier aanvraag afstuderen</w:t>
     </w:r>
+  </w:p>
+</w:hdr>
+</file>
+
+<file path=word/header3.xml><?xml version="1.0" encoding="utf-8"?>
+<w:hdr xmlns:wpc="http://schemas.microsoft.com/office/word/2010/wordprocessingCanvas" xmlns:cx="http://schemas.microsoft.com/office/drawing/2014/chartex" xmlns:cx1="http://schemas.microsoft.com/office/drawing/2015/9/8/chartex" xmlns:cx2="http://schemas.microsoft.com/office/drawing/2015/10/21/chartex" xmlns:cx3="http://schemas.microsoft.com/office/drawing/2016/5/9/chartex" xmlns:cx4="http://schemas.microsoft.com/office/drawing/2016/5/10/chartex" xmlns:cx5="http://schemas.microsoft.com/office/drawing/2016/5/11/chartex" xmlns:cx6="http://schemas.microsoft.com/office/drawing/2016/5/12/chartex" xmlns:cx7="http://schemas.microsoft.com/office/drawing/2016/5/13/chartex" xmlns:cx8="http://schemas.microsoft.com/office/drawing/2016/5/14/chartex" xmlns:mc="http://schemas.openxmlformats.org/markup-compatibility/2006" xmlns:aink="http://schemas.microsoft.com/office/drawing/2016/ink" xmlns:am3d="http://schemas.microsoft.com/office/drawing/2017/model3d" xmlns:o="urn:schemas-microsoft-com:office:office" xmlns:oel="http://schemas.microsoft.com/office/2019/extlst" xmlns:r="http://schemas.openxmlformats.org/officeDocument/2006/relationships" xmlns:m="http://schemas.openxmlformats.org/officeDocument/2006/math" xmlns:v="urn:schemas-microsoft-com:vml" xmlns:wp14="http://schemas.microsoft.com/office/word/2010/wordprocessingDrawing" xmlns:wp="http://schemas.openxmlformats.org/drawingml/2006/wordprocessingDrawing" xmlns:w10="urn:schemas-microsoft-com:office:word" xmlns:w="http://schemas.openxmlformats.org/wordprocessingml/2006/main" xmlns:w14="http://schemas.microsoft.com/office/word/2010/wordml" xmlns:w15="http://schemas.microsoft.com/office/word/2012/wordml" xmlns:w16cex="http://schemas.microsoft.com/office/word/2018/wordml/cex" xmlns:w16cid="http://schemas.microsoft.com/office/word/2016/wordml/cid" xmlns:w16="http://schemas.microsoft.com/office/word/2018/wordml" xmlns:w16sdtdh="http://schemas.microsoft.com/office/word/2020/wordml/sdtdatahash" xmlns:w16se="http://schemas.microsoft.com/office/word/2015/wordml/symex" xmlns:wpg="http://schemas.microsoft.com/office/word/2010/wordprocessingGroup" xmlns:wpi="http://schemas.microsoft.com/office/word/2010/wordprocessingInk" xmlns:wne="http://schemas.microsoft.com/office/word/2006/wordml" xmlns:wps="http://schemas.microsoft.com/office/word/2010/wordprocessingShape" mc:Ignorable="w14 w15 w16se w16cid w16 w16cex w16sdtdh wp14">
+  <w:p>
+    <w:pPr>
+      <w:pStyle w:val="Header"/>
+    </w:pPr>
   </w:p>
 </w:hdr>
 </file>

</xml_diff>